<commit_message>
Update forms and change comclub structure image
</commit_message>
<xml_diff>
--- a/assets/elections/regulations/Nominee_Application_FormA.docx
+++ b/assets/elections/regulations/Nominee_Application_FormA.docx
@@ -196,7 +196,7 @@
         <mc:AlternateContent>
           <mc:Choice Requires="wps">
             <w:drawing>
-              <wp:anchor distT="45720" distB="45720" distL="114300" distR="114300" simplePos="0" relativeHeight="251658240" behindDoc="1" locked="0" layoutInCell="1" hidden="0" allowOverlap="1" wp14:anchorId="01FC3C4B" wp14:editId="7AB3B3F8">
+              <wp:anchor distT="45720" distB="45720" distL="114300" distR="114300" simplePos="0" relativeHeight="251658240" behindDoc="1" locked="0" layoutInCell="1" hidden="0" allowOverlap="1" wp14:anchorId="01FC3C4B" wp14:editId="0625672A">
                 <wp:simplePos x="0" y="0"/>
                 <wp:positionH relativeFrom="column">
                   <wp:posOffset>5162550</wp:posOffset>
@@ -205,7 +205,7 @@
                   <wp:posOffset>8890</wp:posOffset>
                 </wp:positionV>
                 <wp:extent cx="1350645" cy="1503045"/>
-                <wp:effectExtent l="0" t="0" r="20955" b="20955"/>
+                <wp:effectExtent l="0" t="0" r="8255" b="8255"/>
                 <wp:wrapNone/>
                 <wp:docPr id="218" name="Rectangle 218"/>
                 <wp:cNvGraphicFramePr/>
@@ -238,13 +238,35 @@
                         <w:txbxContent>
                           <w:p>
                             <w:pPr>
-                              <w:spacing w:line="275" w:lineRule="auto"/>
-                              <w:textDirection w:val="btLr"/>
+                              <w:spacing w:after="0" w:line="240" w:lineRule="auto"/>
+                              <w:jc w:val="center"/>
+                              <w:rPr>
+                                <w:sz w:val="18"/>
+                                <w:szCs w:val="18"/>
+                              </w:rPr>
                             </w:pPr>
+                            <w:r>
+                              <w:rPr>
+                                <w:rFonts w:eastAsia="Times New Roman" w:cs="Times New Roman"/>
+                                <w:sz w:val="22"/>
+                                <w:szCs w:val="22"/>
+                                <w:lang w:val="en-SG"/>
+                              </w:rPr>
+                              <w:t>Affix a recent photograph her</w:t>
+                            </w:r>
+                            <w:r>
+                              <w:rPr>
+                                <w:rFonts w:eastAsia="Times New Roman" w:cs="Times New Roman"/>
+                                <w:sz w:val="22"/>
+                                <w:szCs w:val="22"/>
+                                <w:lang w:val="en-SG"/>
+                              </w:rPr>
+                              <w:t>e</w:t>
+                            </w:r>
                           </w:p>
                         </w:txbxContent>
                       </wps:txbx>
-                      <wps:bodyPr spcFirstLastPara="1" wrap="square" lIns="91425" tIns="45700" rIns="91425" bIns="45700" anchor="t" anchorCtr="0">
+                      <wps:bodyPr spcFirstLastPara="1" wrap="square" lIns="91425" tIns="45700" rIns="91425" bIns="45700" anchor="ctr" anchorCtr="0">
                         <a:noAutofit/>
                       </wps:bodyPr>
                     </wps:wsp>
@@ -255,15 +277,37 @@
           </mc:Choice>
           <mc:Fallback>
             <w:pict>
-              <v:rect w14:anchorId="01FC3C4B" id="Rectangle 218" o:spid="_x0000_s1026" style="position:absolute;left:0;text-align:left;margin-left:406.5pt;margin-top:.7pt;width:106.35pt;height:118.35pt;z-index:-251658240;visibility:visible;mso-wrap-style:square;mso-wrap-distance-left:9pt;mso-wrap-distance-top:3.6pt;mso-wrap-distance-right:9pt;mso-wrap-distance-bottom:3.6pt;mso-position-horizontal:absolute;mso-position-horizontal-relative:text;mso-position-vertical:absolute;mso-position-vertical-relative:text;v-text-anchor:top" o:gfxdata="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">
+              <v:rect w14:anchorId="01FC3C4B" id="Rectangle 218" o:spid="_x0000_s1026" style="position:absolute;left:0;text-align:left;margin-left:406.5pt;margin-top:.7pt;width:106.35pt;height:118.35pt;z-index:-251658240;visibility:visible;mso-wrap-style:square;mso-wrap-distance-left:9pt;mso-wrap-distance-top:3.6pt;mso-wrap-distance-right:9pt;mso-wrap-distance-bottom:3.6pt;mso-position-horizontal:absolute;mso-position-horizontal-relative:text;mso-position-vertical:absolute;mso-position-vertical-relative:text;v-text-anchor:middle" o:gfxdata="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">
                 <v:stroke startarrowwidth="narrow" startarrowlength="short" endarrowwidth="narrow" endarrowlength="short"/>
                 <v:textbox inset="2.53958mm,1.2694mm,2.53958mm,1.2694mm">
                   <w:txbxContent>
                     <w:p>
                       <w:pPr>
-                        <w:spacing w:line="275" w:lineRule="auto"/>
-                        <w:textDirection w:val="btLr"/>
+                        <w:spacing w:after="0" w:line="240" w:lineRule="auto"/>
+                        <w:jc w:val="center"/>
+                        <w:rPr>
+                          <w:sz w:val="18"/>
+                          <w:szCs w:val="18"/>
+                        </w:rPr>
                       </w:pPr>
+                      <w:r>
+                        <w:rPr>
+                          <w:rFonts w:eastAsia="Times New Roman" w:cs="Times New Roman"/>
+                          <w:sz w:val="22"/>
+                          <w:szCs w:val="22"/>
+                          <w:lang w:val="en-SG"/>
+                        </w:rPr>
+                        <w:t>Affix a recent photograph her</w:t>
+                      </w:r>
+                      <w:r>
+                        <w:rPr>
+                          <w:rFonts w:eastAsia="Times New Roman" w:cs="Times New Roman"/>
+                          <w:sz w:val="22"/>
+                          <w:szCs w:val="22"/>
+                          <w:lang w:val="en-SG"/>
+                        </w:rPr>
+                        <w:t>e</w:t>
+                      </w:r>
                     </w:p>
                   </w:txbxContent>
                 </v:textbox>

</xml_diff>